<commit_message>
feat: Add bidirectional support for IPYNB and ODT formats
This commit introduces full bidirectional conversion support for Jupyter Notebook (.ipynb)
and OpenDocument Text (.odt) formats.

- Updated  to include 'ipynb' and 'odt' in supported formats
  enums and the tool description.
- Modified  to expand the test matrix and create fixtures
  for .ipynb and .odt, ensuring comprehensive testing and backward compatibility.
- Updated  and  to reflect the new formats in conversion
  matrices, format categories, and examples.
- Bumped project version to 0.4.0 in .
</commit_message>
<xml_diff>
--- a/tests/output/test.docx
+++ b/tests/output/test.docx
@@ -2,26 +2,13 @@
 <file path=word/document.xml><?xml version="1.0" encoding="utf-8"?>
 <w:document xmlns:w="http://schemas.openxmlformats.org/wordprocessingml/2006/main" xmlns:m="http://schemas.openxmlformats.org/officeDocument/2006/math" xmlns:r="http://schemas.openxmlformats.org/officeDocument/2006/relationships" xmlns:o="urn:schemas-microsoft-com:office:office" xmlns:v="urn:schemas-microsoft-com:vml" xmlns:w10="urn:schemas-microsoft-com:office:word" xmlns:a="http://schemas.openxmlformats.org/drawingml/2006/main" xmlns:pic="http://schemas.openxmlformats.org/drawingml/2006/picture" xmlns:wp="http://schemas.openxmlformats.org/drawingml/2006/wordprocessingDrawing">
   <w:body>
-    <w:p>
-      <w:pPr>
-        <w:pStyle w:val="Date"/>
-      </w:pPr>
-      <w:r>
-        <w:t xml:space="preserve">2025-06-29T14:40:56Z</w:t>
-      </w:r>
-    </w:p>
-    <w:p>
-      <w:pPr>
-        <w:pStyle w:val="FirstParagraph"/>
-      </w:pPr>
-      <w:bookmarkStart w:id="20" w:name="ch001.xhtml"/>
-      <w:bookmarkEnd w:id="20"/>
-    </w:p>
-    <w:bookmarkStart w:id="21" w:name="ch001.xhtml_test"/>
+    <w:bookmarkStart w:id="21" w:name="test"/>
     <w:p>
       <w:pPr>
         <w:pStyle w:val="Heading1"/>
       </w:pPr>
+      <w:bookmarkStart w:id="20" w:name="anchor"/>
+      <w:bookmarkEnd w:id="20"/>
       <w:r>
         <w:t xml:space="preserve">Test</w:t>
       </w:r>

</xml_diff>